<commit_message>
Revert "Merge pull request #13 from imccomas/Master_Slave"
This reverts commit cf32e1a81b161028736a3bd4ebb677591bd4b912, reversing
changes made to 4896205088f51615106f7bc03c98c90898338bfb.
</commit_message>
<xml_diff>
--- a/Stripping_the_Pi.docx
+++ b/Stripping_the_Pi.docx
@@ -9,26 +9,6 @@
       </w:r>
       <w:proofErr w:type="spellEnd"/>
       <w:r>
-        <w:t xml:space="preserve"> apt update</w:t>
-      </w:r>
-    </w:p>
-    <w:p>
-      <w:proofErr w:type="spellStart"/>
-      <w:r>
-        <w:t>sudo</w:t>
-      </w:r>
-      <w:proofErr w:type="spellEnd"/>
-      <w:r>
-        <w:t xml:space="preserve"> apt install python3</w:t>
-      </w:r>
-    </w:p>
-    <w:p>
-      <w:proofErr w:type="spellStart"/>
-      <w:r>
-        <w:t>sudo</w:t>
-      </w:r>
-      <w:proofErr w:type="spellEnd"/>
-      <w:r>
         <w:t xml:space="preserve"> </w:t>
       </w:r>
       <w:proofErr w:type="spellStart"/>
@@ -196,27 +176,8 @@
       </w:r>
       <w:proofErr w:type="spellEnd"/>
       <w:r>
-        <w:t xml:space="preserve"> /lib/</w:t>
-      </w:r>
-      <w:proofErr w:type="spellStart"/>
-      <w:r>
-        <w:t>system</w:t>
-      </w:r>
-      <w:r>
-        <w:t>d</w:t>
-      </w:r>
-      <w:proofErr w:type="spellEnd"/>
-      <w:r>
-        <w:t>/system/</w:t>
-      </w:r>
-      <w:proofErr w:type="spellStart"/>
-      <w:r>
-        <w:t>Board_Interface.</w:t>
-      </w:r>
-      <w:r>
-        <w:t>service</w:t>
-      </w:r>
-      <w:proofErr w:type="spellEnd"/>
+        <w:t xml:space="preserve"> /lib/system/system/Board_Interface.py</w:t>
+      </w:r>
     </w:p>
     <w:p/>
     <w:p>
@@ -325,15 +286,7 @@
       </w:r>
       <w:proofErr w:type="spellEnd"/>
       <w:r>
-        <w:t>=/</w:t>
-      </w:r>
-      <w:proofErr w:type="spellStart"/>
-      <w:r>
-        <w:t>usr</w:t>
-      </w:r>
-      <w:proofErr w:type="spellEnd"/>
-      <w:r>
-        <w:t>/bin/python3 /home/pi/</w:t>
+        <w:t>=/user/bin/python3 /home/pi/</w:t>
       </w:r>
       <w:r>
         <w:t>Board_Interface.py</w:t>
@@ -397,60 +350,6 @@
       </w:r>
       <w:r>
         <w:t xml:space="preserve"> Enter</w:t>
-      </w:r>
-    </w:p>
-    <w:p/>
-    <w:p/>
-    <w:p>
-      <w:proofErr w:type="spellStart"/>
-      <w:r>
-        <w:t>sudo</w:t>
-      </w:r>
-      <w:proofErr w:type="spellEnd"/>
-      <w:r>
-        <w:t xml:space="preserve"> </w:t>
-      </w:r>
-      <w:proofErr w:type="spellStart"/>
-      <w:r>
-        <w:t>systemctl</w:t>
-      </w:r>
-      <w:proofErr w:type="spellEnd"/>
-      <w:r>
-        <w:t xml:space="preserve"> daemon-reload</w:t>
-      </w:r>
-    </w:p>
-    <w:p>
-      <w:proofErr w:type="spellStart"/>
-      <w:r>
-        <w:t>sudo</w:t>
-      </w:r>
-      <w:proofErr w:type="spellEnd"/>
-      <w:r>
-        <w:t xml:space="preserve"> </w:t>
-      </w:r>
-      <w:proofErr w:type="spellStart"/>
-      <w:r>
-        <w:t>systemctl</w:t>
-      </w:r>
-      <w:proofErr w:type="spellEnd"/>
-      <w:r>
-        <w:t xml:space="preserve"> enable </w:t>
-      </w:r>
-      <w:proofErr w:type="spellStart"/>
-      <w:r>
-        <w:t>Board_Interface.service</w:t>
-      </w:r>
-      <w:proofErr w:type="spellEnd"/>
-    </w:p>
-    <w:p/>
-    <w:p>
-      <w:proofErr w:type="spellStart"/>
-      <w:r>
-        <w:t>sudo</w:t>
-      </w:r>
-      <w:proofErr w:type="spellEnd"/>
-      <w:r>
-        <w:t xml:space="preserve"> reboot</w:t>
       </w:r>
     </w:p>
     <w:p/>
@@ -497,7 +396,6 @@
     <w:p/>
     <w:p>
       <w:r>
-        <w:lastRenderedPageBreak/>
         <w:t>#disable the rainbow splash window</w:t>
       </w:r>
     </w:p>
@@ -561,85 +459,12 @@
       </w:r>
       <w:proofErr w:type="spellEnd"/>
       <w:r>
-        <w:t>=0</w:t>
-      </w:r>
-    </w:p>
-    <w:p/>
-    <w:p>
-      <w:pPr>
-        <w:rPr>
-          <w:highlight w:val="green"/>
-        </w:rPr>
-      </w:pPr>
-      <w:r>
-        <w:rPr>
-          <w:highlight w:val="green"/>
-        </w:rPr>
-        <w:t>#At bottom, change following line</w:t>
-      </w:r>
-    </w:p>
-    <w:p>
-      <w:proofErr w:type="spellStart"/>
-      <w:r>
-        <w:rPr>
-          <w:highlight w:val="green"/>
-        </w:rPr>
-        <w:t>dtparam</w:t>
-      </w:r>
-      <w:proofErr w:type="spellEnd"/>
-      <w:r>
-        <w:rPr>
-          <w:highlight w:val="green"/>
-        </w:rPr>
-        <w:t xml:space="preserve">=audio=on </w:t>
-      </w:r>
-      <w:r>
-        <w:rPr>
-          <w:highlight w:val="green"/>
-        </w:rPr>
-        <w:sym w:font="Wingdings" w:char="F0E0"/>
-      </w:r>
-      <w:r>
-        <w:rPr>
-          <w:highlight w:val="green"/>
-        </w:rPr>
-        <w:t xml:space="preserve"> </w:t>
-      </w:r>
-      <w:proofErr w:type="spellStart"/>
-      <w:r>
-        <w:rPr>
-          <w:highlight w:val="green"/>
-        </w:rPr>
-        <w:t>dtparam</w:t>
-      </w:r>
-      <w:proofErr w:type="spellEnd"/>
-      <w:r>
-        <w:rPr>
-          <w:highlight w:val="green"/>
-        </w:rPr>
-        <w:t>=audio=off</w:t>
-      </w:r>
-    </w:p>
-    <w:p/>
-    <w:p>
-      <w:pPr>
-        <w:rPr>
-          <w:highlight w:val="green"/>
-        </w:rPr>
-      </w:pPr>
-      <w:r>
-        <w:rPr>
-          <w:highlight w:val="green"/>
-        </w:rPr>
-        <w:t>#Disable under voltage warning:</w:t>
-      </w:r>
-    </w:p>
-    <w:p>
-      <w:r>
-        <w:rPr>
-          <w:highlight w:val="green"/>
-        </w:rPr>
-        <w:t>avoid_warnings=1</w:t>
+        <w:t>=</w:t>
+      </w:r>
+      <w:bookmarkStart w:id="0" w:name="_GoBack"/>
+      <w:bookmarkEnd w:id="0"/>
+      <w:r>
+        <w:t>0</w:t>
       </w:r>
     </w:p>
     <w:p/>
@@ -719,257 +544,103 @@
         <w:rPr>
           <w:u w:val="single"/>
         </w:rPr>
-        <w:t>Disable Plymouth services</w:t>
-      </w:r>
-    </w:p>
-    <w:p/>
-    <w:p>
-      <w:proofErr w:type="spellStart"/>
-      <w:r>
-        <w:rPr>
-          <w:highlight w:val="green"/>
-        </w:rPr>
+        <w:t>Disabling More Files</w:t>
+      </w:r>
+    </w:p>
+    <w:p/>
+    <w:p>
+      <w:r>
+        <w:t>Command Prompt</w:t>
+      </w:r>
+    </w:p>
+    <w:p/>
+    <w:p>
+      <w:proofErr w:type="spellStart"/>
+      <w:r>
         <w:t>sudo</w:t>
       </w:r>
       <w:proofErr w:type="spellEnd"/>
       <w:r>
-        <w:rPr>
-          <w:highlight w:val="green"/>
-        </w:rPr>
         <w:t xml:space="preserve"> </w:t>
       </w:r>
       <w:proofErr w:type="spellStart"/>
       <w:r>
-        <w:rPr>
-          <w:highlight w:val="green"/>
-        </w:rPr>
         <w:t>systemctl</w:t>
       </w:r>
       <w:proofErr w:type="spellEnd"/>
       <w:r>
-        <w:rPr>
-          <w:highlight w:val="green"/>
-        </w:rPr>
-        <w:t xml:space="preserve"> mask </w:t>
-      </w:r>
-      <w:proofErr w:type="spellStart"/>
-      <w:r>
-        <w:rPr>
-          <w:highlight w:val="green"/>
-        </w:rPr>
-        <w:t>plymouth-</w:t>
-      </w:r>
+        <w:t xml:space="preserve"> disable </w:t>
+      </w:r>
+      <w:proofErr w:type="spellStart"/>
       <w:proofErr w:type="gramStart"/>
       <w:r>
-        <w:rPr>
-          <w:highlight w:val="green"/>
-        </w:rPr>
-        <w:t>start.service</w:t>
+        <w:t>networking.service</w:t>
       </w:r>
       <w:proofErr w:type="spellEnd"/>
       <w:proofErr w:type="gramEnd"/>
     </w:p>
-    <w:p/>
-    <w:p>
-      <w:r>
-        <w:rPr>
-          <w:u w:val="single"/>
-        </w:rPr>
-        <w:t>Remove Pi logo and blinking cursor</w:t>
-      </w:r>
-    </w:p>
-    <w:p/>
-    <w:p>
-      <w:pPr>
-        <w:rPr>
-          <w:highlight w:val="green"/>
-        </w:rPr>
-      </w:pPr>
-      <w:proofErr w:type="spellStart"/>
-      <w:r>
-        <w:rPr>
-          <w:highlight w:val="green"/>
-        </w:rPr>
-        <w:t>sudo</w:t>
-      </w:r>
-      <w:proofErr w:type="spellEnd"/>
-      <w:r>
-        <w:rPr>
-          <w:highlight w:val="green"/>
-        </w:rPr>
-        <w:t xml:space="preserve"> </w:t>
-      </w:r>
-      <w:proofErr w:type="spellStart"/>
-      <w:r>
-        <w:rPr>
-          <w:highlight w:val="green"/>
-        </w:rPr>
-        <w:t>nano</w:t>
-      </w:r>
-      <w:proofErr w:type="spellEnd"/>
-      <w:r>
-        <w:rPr>
-          <w:highlight w:val="green"/>
-        </w:rPr>
-        <w:t xml:space="preserve"> /boot/cmdline.txt</w:t>
-      </w:r>
-    </w:p>
-    <w:p>
-      <w:pPr>
-        <w:rPr>
-          <w:highlight w:val="green"/>
-        </w:rPr>
-      </w:pPr>
-    </w:p>
-    <w:p>
-      <w:pPr>
-        <w:rPr>
-          <w:highlight w:val="green"/>
-        </w:rPr>
-      </w:pPr>
-      <w:r>
-        <w:rPr>
-          <w:highlight w:val="green"/>
-        </w:rPr>
-        <w:t>#add the following to the end of the text:</w:t>
-      </w:r>
-    </w:p>
-    <w:p>
-      <w:proofErr w:type="spellStart"/>
+    <w:p>
       <w:proofErr w:type="gramStart"/>
       <w:r>
-        <w:rPr>
-          <w:highlight w:val="green"/>
-        </w:rPr>
-        <w:t>logo.nologo</w:t>
-      </w:r>
-      <w:proofErr w:type="spellEnd"/>
+        <w:t xml:space="preserve">“  </w:t>
+      </w:r>
       <w:proofErr w:type="gramEnd"/>
       <w:r>
-        <w:rPr>
-          <w:highlight w:val="green"/>
-        </w:rPr>
-        <w:t xml:space="preserve"> </w:t>
-      </w:r>
-      <w:proofErr w:type="spellStart"/>
-      <w:r>
-        <w:rPr>
-          <w:highlight w:val="green"/>
-        </w:rPr>
-        <w:t>vt.global_cursor_default</w:t>
-      </w:r>
-      <w:proofErr w:type="spellEnd"/>
-      <w:r>
-        <w:rPr>
-          <w:highlight w:val="green"/>
-        </w:rPr>
-        <w:t>=0</w:t>
-      </w:r>
-    </w:p>
-    <w:p/>
-    <w:p>
-      <w:r>
-        <w:t xml:space="preserve">CTRL X </w:t>
-      </w:r>
-      <w:r>
-        <w:sym w:font="Wingdings" w:char="F0E0"/>
-      </w:r>
-      <w:r>
-        <w:t xml:space="preserve"> Y </w:t>
-      </w:r>
-      <w:r>
-        <w:sym w:font="Wingdings" w:char="F0E0"/>
-      </w:r>
-      <w:r>
-        <w:t xml:space="preserve"> Enter</w:t>
-      </w:r>
-    </w:p>
-    <w:p/>
-    <w:p>
-      <w:proofErr w:type="spellStart"/>
-      <w:r>
-        <w:t>sudo</w:t>
-      </w:r>
-      <w:proofErr w:type="spellEnd"/>
-      <w:r>
-        <w:t xml:space="preserve"> reboot</w:t>
-      </w:r>
-    </w:p>
-    <w:p/>
-    <w:p>
-      <w:pPr>
-        <w:rPr>
-          <w:u w:val="single"/>
-        </w:rPr>
-      </w:pPr>
-    </w:p>
-    <w:p>
-      <w:pPr>
-        <w:rPr>
-          <w:u w:val="single"/>
-        </w:rPr>
-      </w:pPr>
-    </w:p>
-    <w:p>
-      <w:pPr>
-        <w:rPr>
-          <w:u w:val="single"/>
-        </w:rPr>
-      </w:pPr>
-    </w:p>
-    <w:p>
-      <w:r>
-        <w:rPr>
-          <w:u w:val="single"/>
-        </w:rPr>
-        <w:lastRenderedPageBreak/>
-        <w:t>Disabling More Files</w:t>
-      </w:r>
-    </w:p>
-    <w:p/>
-    <w:p>
-      <w:r>
-        <w:t>Command Prompt</w:t>
-      </w:r>
-    </w:p>
-    <w:p/>
-    <w:p>
-      <w:proofErr w:type="spellStart"/>
-      <w:r>
-        <w:t>sudo</w:t>
-      </w:r>
-      <w:proofErr w:type="spellEnd"/>
-      <w:r>
-        <w:t xml:space="preserve"> </w:t>
-      </w:r>
-      <w:proofErr w:type="spellStart"/>
-      <w:r>
-        <w:t>systemctl</w:t>
-      </w:r>
-      <w:proofErr w:type="spellEnd"/>
-      <w:r>
-        <w:t xml:space="preserve"> disable </w:t>
-      </w:r>
-      <w:proofErr w:type="spellStart"/>
+        <w:t xml:space="preserve">                                    “ </w:t>
+      </w:r>
+      <w:proofErr w:type="spellStart"/>
+      <w:r>
+        <w:t>ssh.service</w:t>
+      </w:r>
+      <w:proofErr w:type="spellEnd"/>
+    </w:p>
+    <w:p>
+      <w:r>
+        <w:t>“</w:t>
+      </w:r>
+      <w:r>
+        <w:tab/>
+      </w:r>
+      <w:r>
+        <w:tab/>
+      </w:r>
       <w:proofErr w:type="gramStart"/>
       <w:r>
-        <w:t>networking.service</w:t>
-      </w:r>
-      <w:proofErr w:type="spellEnd"/>
+        <w:tab/>
+        <w:t xml:space="preserve">“ </w:t>
+      </w:r>
+      <w:proofErr w:type="spellStart"/>
+      <w:r>
+        <w:t>wifi</w:t>
+      </w:r>
       <w:proofErr w:type="gramEnd"/>
-    </w:p>
-    <w:p>
+      <w:r>
+        <w:t>-country.service</w:t>
+      </w:r>
+      <w:proofErr w:type="spellEnd"/>
+    </w:p>
+    <w:p>
+      <w:r>
+        <w:t>“</w:t>
+      </w:r>
+      <w:r>
+        <w:tab/>
+      </w:r>
+      <w:r>
+        <w:tab/>
+      </w:r>
       <w:proofErr w:type="gramStart"/>
       <w:r>
-        <w:t xml:space="preserve">“  </w:t>
+        <w:tab/>
+        <w:t xml:space="preserve">“ </w:t>
+      </w:r>
+      <w:proofErr w:type="spellStart"/>
+      <w:r>
+        <w:t>dphys</w:t>
       </w:r>
       <w:proofErr w:type="gramEnd"/>
       <w:r>
-        <w:t xml:space="preserve">                                    “ </w:t>
-      </w:r>
-      <w:proofErr w:type="spellStart"/>
-      <w:r>
-        <w:t>ssh.service</w:t>
+        <w:t>-swapfile.service</w:t>
       </w:r>
       <w:proofErr w:type="spellEnd"/>
     </w:p>
@@ -986,18 +657,41 @@
       <w:proofErr w:type="gramStart"/>
       <w:r>
         <w:tab/>
+        <w:t>“ apt</w:t>
+      </w:r>
+      <w:proofErr w:type="gramEnd"/>
+      <w:r>
+        <w:t>-</w:t>
+      </w:r>
+      <w:proofErr w:type="spellStart"/>
+      <w:r>
+        <w:t>daily.service</w:t>
+      </w:r>
+      <w:proofErr w:type="spellEnd"/>
+    </w:p>
+    <w:p>
+      <w:r>
+        <w:t>“</w:t>
+      </w:r>
+      <w:r>
+        <w:tab/>
+      </w:r>
+      <w:r>
+        <w:tab/>
+      </w:r>
+      <w:proofErr w:type="gramStart"/>
+      <w:r>
+        <w:tab/>
         <w:t xml:space="preserve">“ </w:t>
       </w:r>
       <w:proofErr w:type="spellStart"/>
       <w:r>
-        <w:t>wifi</w:t>
+        <w:t>ntp</w:t>
       </w:r>
       <w:proofErr w:type="gramEnd"/>
       <w:r>
-        <w:t>-country.service</w:t>
-      </w:r>
-      <w:bookmarkStart w:id="0" w:name="_GoBack"/>
-      <w:bookmarkEnd w:id="0"/>
+        <w:t>.service</w:t>
+      </w:r>
       <w:proofErr w:type="spellEnd"/>
     </w:p>
     <w:p>
@@ -1017,11 +711,11 @@
       </w:r>
       <w:proofErr w:type="spellStart"/>
       <w:r>
-        <w:t>dphys</w:t>
+        <w:t>dhcpcd</w:t>
       </w:r>
       <w:proofErr w:type="gramEnd"/>
       <w:r>
-        <w:t>-swapfile.service</w:t>
+        <w:t>.service</w:t>
       </w:r>
       <w:proofErr w:type="spellEnd"/>
     </w:p>
@@ -1035,141 +729,9 @@
       <w:r>
         <w:tab/>
       </w:r>
-      <w:proofErr w:type="gramStart"/>
-      <w:r>
-        <w:tab/>
-        <w:t>“ apt</w:t>
-      </w:r>
-      <w:proofErr w:type="gramEnd"/>
-      <w:r>
-        <w:t>-</w:t>
-      </w:r>
-      <w:proofErr w:type="spellStart"/>
-      <w:r>
-        <w:t>daily.service</w:t>
-      </w:r>
-      <w:proofErr w:type="spellEnd"/>
-    </w:p>
-    <w:p>
-      <w:r>
-        <w:t>“</w:t>
-      </w:r>
-      <w:r>
-        <w:tab/>
-      </w:r>
-      <w:r>
-        <w:tab/>
-      </w:r>
-      <w:proofErr w:type="gramStart"/>
-      <w:r>
-        <w:tab/>
-        <w:t xml:space="preserve">“ </w:t>
-      </w:r>
-      <w:proofErr w:type="spellStart"/>
-      <w:r>
-        <w:t>ntp</w:t>
-      </w:r>
-      <w:proofErr w:type="gramEnd"/>
-      <w:r>
-        <w:t>.service</w:t>
-      </w:r>
-      <w:proofErr w:type="spellEnd"/>
-    </w:p>
-    <w:p>
-      <w:r>
-        <w:t>“</w:t>
-      </w:r>
-      <w:r>
-        <w:tab/>
-      </w:r>
-      <w:r>
-        <w:tab/>
-      </w:r>
-      <w:proofErr w:type="gramStart"/>
-      <w:r>
-        <w:tab/>
-        <w:t xml:space="preserve">“ </w:t>
-      </w:r>
-      <w:proofErr w:type="spellStart"/>
-      <w:r>
-        <w:t>dhcpcd</w:t>
-      </w:r>
-      <w:proofErr w:type="gramEnd"/>
-      <w:r>
-        <w:t>.service</w:t>
-      </w:r>
-      <w:proofErr w:type="spellEnd"/>
-    </w:p>
-    <w:p>
-      <w:r>
-        <w:t>“</w:t>
-      </w:r>
-      <w:r>
-        <w:tab/>
-      </w:r>
-      <w:r>
-        <w:tab/>
-      </w:r>
-      <w:proofErr w:type="gramStart"/>
-      <w:r>
-        <w:tab/>
-        <w:t xml:space="preserve">“ </w:t>
-      </w:r>
-      <w:proofErr w:type="spellStart"/>
-      <w:r>
-        <w:t>triggerhappy</w:t>
-      </w:r>
-      <w:proofErr w:type="gramEnd"/>
-      <w:r>
-        <w:t>.service</w:t>
-      </w:r>
-      <w:proofErr w:type="spellEnd"/>
-    </w:p>
-    <w:p>
-      <w:proofErr w:type="gramStart"/>
-      <w:r>
-        <w:t xml:space="preserve">“  </w:t>
-      </w:r>
-      <w:proofErr w:type="gramEnd"/>
-      <w:r>
-        <w:t xml:space="preserve">         </w:t>
-      </w:r>
-      <w:r>
-        <w:tab/>
-      </w:r>
-      <w:r>
-        <w:tab/>
-      </w:r>
-      <w:r>
-        <w:tab/>
-        <w:t xml:space="preserve"> </w:t>
-      </w:r>
-      <w:r>
-        <w:rPr>
-          <w:highlight w:val="green"/>
-        </w:rPr>
-        <w:t>“ fake-</w:t>
-      </w:r>
-      <w:proofErr w:type="spellStart"/>
-      <w:r>
-        <w:rPr>
-          <w:highlight w:val="green"/>
-        </w:rPr>
-        <w:t>hwclock.service</w:t>
-      </w:r>
-      <w:proofErr w:type="spellEnd"/>
-    </w:p>
-    <w:p/>
-    <w:p/>
-    <w:p/>
-    <w:p>
-      <w:proofErr w:type="spellStart"/>
-      <w:r>
-        <w:t>sudo</w:t>
-      </w:r>
-      <w:proofErr w:type="spellEnd"/>
-      <w:r>
-        <w:t xml:space="preserve"> reboot</w:t>
+      <w:r>
+        <w:tab/>
+        <w:t>“ triggerhappy.service</w:t>
       </w:r>
     </w:p>
     <w:sectPr>

</xml_diff>

<commit_message>
Back Up of Fianal Flight Software
</commit_message>
<xml_diff>
--- a/Stripping_the_Pi.docx
+++ b/Stripping_the_Pi.docx
@@ -835,35 +835,31 @@
       </w:r>
     </w:p>
     <w:p>
-      <w:proofErr w:type="spellStart"/>
-      <w:proofErr w:type="gramStart"/>
       <w:r>
         <w:rPr>
           <w:highlight w:val="green"/>
         </w:rPr>
         <w:t>logo.nologo</w:t>
       </w:r>
-      <w:proofErr w:type="spellEnd"/>
-      <w:proofErr w:type="gramEnd"/>
-      <w:r>
-        <w:rPr>
-          <w:highlight w:val="green"/>
-        </w:rPr>
-        <w:t xml:space="preserve"> </w:t>
-      </w:r>
-      <w:proofErr w:type="spellStart"/>
-      <w:r>
-        <w:rPr>
-          <w:highlight w:val="green"/>
-        </w:rPr>
-        <w:t>vt.global_cursor_default</w:t>
-      </w:r>
-      <w:proofErr w:type="spellEnd"/>
-      <w:r>
-        <w:rPr>
-          <w:highlight w:val="green"/>
-        </w:rPr>
-        <w:t>=0</w:t>
+      <w:bookmarkStart w:id="0" w:name="_GoBack"/>
+      <w:bookmarkEnd w:id="0"/>
+      <w:r>
+        <w:rPr>
+          <w:highlight w:val="green"/>
+        </w:rPr>
+        <w:t xml:space="preserve"> vt.globa</w:t>
+      </w:r>
+      <w:r>
+        <w:rPr>
+          <w:highlight w:val="green"/>
+        </w:rPr>
+        <w:t>l</w:t>
+      </w:r>
+      <w:r>
+        <w:rPr>
+          <w:highlight w:val="green"/>
+        </w:rPr>
+        <w:t>_cursor_default=0</w:t>
       </w:r>
     </w:p>
     <w:p/>
@@ -996,8 +992,6 @@
       <w:r>
         <w:t>-country.service</w:t>
       </w:r>
-      <w:bookmarkStart w:id="0" w:name="_GoBack"/>
-      <w:bookmarkEnd w:id="0"/>
       <w:proofErr w:type="spellEnd"/>
     </w:p>
     <w:p>
@@ -1159,7 +1153,48 @@
       </w:r>
       <w:proofErr w:type="spellEnd"/>
     </w:p>
-    <w:p/>
+    <w:p>
+      <w:r>
+        <w:t>“</w:t>
+      </w:r>
+      <w:r>
+        <w:tab/>
+      </w:r>
+      <w:r>
+        <w:tab/>
+      </w:r>
+      <w:proofErr w:type="gramStart"/>
+      <w:r>
+        <w:tab/>
+      </w:r>
+      <w:r>
+        <w:rPr>
+          <w:highlight w:val="green"/>
+        </w:rPr>
+        <w:t xml:space="preserve">“ </w:t>
+      </w:r>
+      <w:proofErr w:type="spellStart"/>
+      <w:r>
+        <w:rPr>
+          <w:highlight w:val="green"/>
+        </w:rPr>
+        <w:t>hciuart</w:t>
+      </w:r>
+      <w:proofErr w:type="gramEnd"/>
+      <w:r>
+        <w:rPr>
+          <w:highlight w:val="green"/>
+        </w:rPr>
+        <w:t>.service</w:t>
+      </w:r>
+      <w:proofErr w:type="spellEnd"/>
+      <w:r>
+        <w:rPr>
+          <w:highlight w:val="green"/>
+        </w:rPr>
+        <w:t>”</w:t>
+      </w:r>
+    </w:p>
     <w:p/>
     <w:p/>
     <w:p>

</xml_diff>